<commit_message>
state of the art - analiza comparativa aplicatii
</commit_message>
<xml_diff>
--- a/documentatie.docx
+++ b/documentatie.docx
@@ -398,8 +398,8 @@
           <w:szCs w:val="28"/>
         </w:rPr>
         <w:sectPr>
-          <w:headerReference w:type="first" r:id="rId7"/>
-          <w:footerReference w:type="first" r:id="rId8"/>
+          <w:headerReference w:type="first" r:id="rId8"/>
+          <w:footerReference w:type="first" r:id="rId9"/>
           <w:pgSz w:w="12240" w:h="15840"/>
           <w:pgMar w:top="1440" w:right="1440" w:bottom="1440" w:left="1440" w:header="720" w:footer="720" w:gutter="0"/>
           <w:cols w:space="720"/>
@@ -857,7 +857,7 @@
           <w:szCs w:val="24"/>
           <w:lang w:val="ro-RO"/>
         </w:rPr>
-        <w:t xml:space="preserve">a în respectarea masurilor sanitare au </w:t>
+        <w:t>a în respectarea m</w:t>
       </w:r>
       <w:r>
         <w:rPr>
@@ -866,6 +866,24 @@
           <w:szCs w:val="24"/>
           <w:lang w:val="ro-RO"/>
         </w:rPr>
+        <w:t>ă</w:t>
+      </w:r>
+      <w:r>
+        <w:rPr>
+          <w:rFonts w:ascii="Times New Roman" w:hAnsi="Times New Roman" w:cs="Times New Roman"/>
+          <w:sz w:val="24"/>
+          <w:szCs w:val="24"/>
+          <w:lang w:val="ro-RO"/>
+        </w:rPr>
+        <w:t xml:space="preserve">surilor sanitare au </w:t>
+      </w:r>
+      <w:r>
+        <w:rPr>
+          <w:rFonts w:ascii="Times New Roman" w:hAnsi="Times New Roman" w:cs="Times New Roman"/>
+          <w:sz w:val="24"/>
+          <w:szCs w:val="24"/>
+          <w:lang w:val="ro-RO"/>
+        </w:rPr>
         <w:t>determinat</w:t>
       </w:r>
       <w:r>
@@ -875,7 +893,7 @@
           <w:szCs w:val="24"/>
           <w:lang w:val="ro-RO"/>
         </w:rPr>
-        <w:t xml:space="preserve"> oamenii să nu meargă la vot; în plus, acestia au fost vocali cu opțiunea</w:t>
+        <w:t xml:space="preserve"> oamenii să nu meargă la vot</w:t>
       </w:r>
       <w:r>
         <w:rPr>
@@ -884,6 +902,33 @@
           <w:szCs w:val="24"/>
           <w:lang w:val="ro-RO"/>
         </w:rPr>
+        <w:t>. Televiziunile de știri au comunicat informa</w:t>
+      </w:r>
+      <w:r>
+        <w:rPr>
+          <w:rFonts w:ascii="Times New Roman" w:hAnsi="Times New Roman" w:cs="Times New Roman"/>
+          <w:sz w:val="24"/>
+          <w:szCs w:val="24"/>
+          <w:lang w:val="ro-RO"/>
+        </w:rPr>
+        <w:t>ț</w:t>
+      </w:r>
+      <w:r>
+        <w:rPr>
+          <w:rFonts w:ascii="Times New Roman" w:hAnsi="Times New Roman" w:cs="Times New Roman"/>
+          <w:sz w:val="24"/>
+          <w:szCs w:val="24"/>
+          <w:lang w:val="ro-RO"/>
+        </w:rPr>
+        <w:t>ii care au înspăimântat, care nu</w:t>
+      </w:r>
+      <w:r>
+        <w:rPr>
+          <w:rFonts w:ascii="Times New Roman" w:hAnsi="Times New Roman" w:cs="Times New Roman"/>
+          <w:sz w:val="24"/>
+          <w:szCs w:val="24"/>
+          <w:lang w:val="ro-RO"/>
+        </w:rPr>
         <w:t xml:space="preserve"> </w:t>
       </w:r>
       <w:r>
@@ -893,7 +938,7 @@
           <w:szCs w:val="24"/>
           <w:lang w:val="ro-RO"/>
         </w:rPr>
-        <w:t>lor, astfel influențând în</w:t>
+        <w:t>au crescut încrederea în stat</w:t>
       </w:r>
       <w:r>
         <w:rPr>
@@ -902,6 +947,104 @@
           <w:szCs w:val="24"/>
           <w:lang w:val="ro-RO"/>
         </w:rPr>
+        <w:t>, astfel cauzând electoratul să înghețe în casă.</w:t>
+      </w:r>
+      <w:r>
+        <w:rPr>
+          <w:rFonts w:ascii="Times New Roman" w:hAnsi="Times New Roman" w:cs="Times New Roman"/>
+          <w:sz w:val="24"/>
+          <w:szCs w:val="24"/>
+          <w:lang w:val="ro-RO"/>
+        </w:rPr>
+        <w:t xml:space="preserve"> </w:t>
+      </w:r>
+      <w:r>
+        <w:rPr>
+          <w:rFonts w:ascii="Times New Roman" w:hAnsi="Times New Roman" w:cs="Times New Roman"/>
+          <w:sz w:val="24"/>
+          <w:szCs w:val="24"/>
+        </w:rPr>
+        <w:t>[1]</w:t>
+      </w:r>
+      <w:r>
+        <w:rPr>
+          <w:rFonts w:ascii="Times New Roman" w:hAnsi="Times New Roman" w:cs="Times New Roman"/>
+          <w:sz w:val="24"/>
+          <w:szCs w:val="24"/>
+          <w:lang w:val="ro-RO"/>
+        </w:rPr>
+        <w:t xml:space="preserve"> Î</w:t>
+      </w:r>
+      <w:r>
+        <w:rPr>
+          <w:rFonts w:ascii="Times New Roman" w:hAnsi="Times New Roman" w:cs="Times New Roman"/>
+          <w:sz w:val="24"/>
+          <w:szCs w:val="24"/>
+          <w:lang w:val="ro-RO"/>
+        </w:rPr>
+        <w:t xml:space="preserve">n plus, </w:t>
+      </w:r>
+      <w:r>
+        <w:rPr>
+          <w:rFonts w:ascii="Times New Roman" w:hAnsi="Times New Roman" w:cs="Times New Roman"/>
+          <w:sz w:val="24"/>
+          <w:szCs w:val="24"/>
+          <w:lang w:val="ro-RO"/>
+        </w:rPr>
+        <w:t>oamenii</w:t>
+      </w:r>
+      <w:r>
+        <w:rPr>
+          <w:rFonts w:ascii="Times New Roman" w:hAnsi="Times New Roman" w:cs="Times New Roman"/>
+          <w:sz w:val="24"/>
+          <w:szCs w:val="24"/>
+          <w:lang w:val="ro-RO"/>
+        </w:rPr>
+        <w:t xml:space="preserve"> au fost vocali cu opțiunea</w:t>
+      </w:r>
+      <w:r>
+        <w:rPr>
+          <w:rFonts w:ascii="Times New Roman" w:hAnsi="Times New Roman" w:cs="Times New Roman"/>
+          <w:sz w:val="24"/>
+          <w:szCs w:val="24"/>
+          <w:lang w:val="ro-RO"/>
+        </w:rPr>
+        <w:t xml:space="preserve"> </w:t>
+      </w:r>
+      <w:r>
+        <w:rPr>
+          <w:rFonts w:ascii="Times New Roman" w:hAnsi="Times New Roman" w:cs="Times New Roman"/>
+          <w:sz w:val="24"/>
+          <w:szCs w:val="24"/>
+          <w:lang w:val="ro-RO"/>
+        </w:rPr>
+        <w:t>lor, astfel influențând</w:t>
+      </w:r>
+      <w:r>
+        <w:rPr>
+          <w:rFonts w:ascii="Times New Roman" w:hAnsi="Times New Roman" w:cs="Times New Roman"/>
+          <w:sz w:val="24"/>
+          <w:szCs w:val="24"/>
+          <w:lang w:val="ro-RO"/>
+        </w:rPr>
+        <w:t>u-i</w:t>
+      </w:r>
+      <w:r>
+        <w:rPr>
+          <w:rFonts w:ascii="Times New Roman" w:hAnsi="Times New Roman" w:cs="Times New Roman"/>
+          <w:sz w:val="24"/>
+          <w:szCs w:val="24"/>
+          <w:lang w:val="ro-RO"/>
+        </w:rPr>
+        <w:t xml:space="preserve"> în</w:t>
+      </w:r>
+      <w:r>
+        <w:rPr>
+          <w:rFonts w:ascii="Times New Roman" w:hAnsi="Times New Roman" w:cs="Times New Roman"/>
+          <w:sz w:val="24"/>
+          <w:szCs w:val="24"/>
+          <w:lang w:val="ro-RO"/>
+        </w:rPr>
         <w:t>tr-o</w:t>
       </w:r>
       <w:r>
@@ -929,7 +1072,7 @@
           <w:szCs w:val="24"/>
           <w:lang w:val="ro-RO"/>
         </w:rPr>
-        <w:t xml:space="preserve"> si indivizii care inițial nu </w:t>
+        <w:t xml:space="preserve"> </w:t>
       </w:r>
       <w:r>
         <w:rPr>
@@ -938,6 +1081,24 @@
           <w:szCs w:val="24"/>
           <w:lang w:val="ro-RO"/>
         </w:rPr>
+        <w:t>și pe cei</w:t>
+      </w:r>
+      <w:r>
+        <w:rPr>
+          <w:rFonts w:ascii="Times New Roman" w:hAnsi="Times New Roman" w:cs="Times New Roman"/>
+          <w:sz w:val="24"/>
+          <w:szCs w:val="24"/>
+          <w:lang w:val="ro-RO"/>
+        </w:rPr>
+        <w:t xml:space="preserve"> care inițial nu </w:t>
+      </w:r>
+      <w:r>
+        <w:rPr>
+          <w:rFonts w:ascii="Times New Roman" w:hAnsi="Times New Roman" w:cs="Times New Roman"/>
+          <w:sz w:val="24"/>
+          <w:szCs w:val="24"/>
+          <w:lang w:val="ro-RO"/>
+        </w:rPr>
         <w:t>ș</w:t>
       </w:r>
       <w:r>
@@ -948,6 +1109,15 @@
           <w:lang w:val="ro-RO"/>
         </w:rPr>
         <w:t>i-au pus astfel problema.</w:t>
+      </w:r>
+      <w:r>
+        <w:rPr>
+          <w:rFonts w:ascii="Times New Roman" w:hAnsi="Times New Roman" w:cs="Times New Roman"/>
+          <w:sz w:val="24"/>
+          <w:szCs w:val="24"/>
+          <w:lang w:val="ro-RO"/>
+        </w:rPr>
+        <w:t xml:space="preserve"> </w:t>
       </w:r>
     </w:p>
     <w:p>
@@ -1147,7 +1317,7 @@
           <w:sz w:val="24"/>
           <w:szCs w:val="24"/>
         </w:rPr>
-        <w:t xml:space="preserve"> în format PDF prin care se </w:t>
+        <w:t xml:space="preserve"> în format PDF prin care </w:t>
       </w:r>
       <w:r>
         <w:rPr>
@@ -1246,6 +1416,349 @@
     </w:p>
     <w:p>
       <w:pPr>
+        <w:ind w:firstLine="720"/>
+        <w:jc w:val="both"/>
+        <w:rPr>
+          <w:rFonts w:ascii="Times New Roman" w:hAnsi="Times New Roman" w:cs="Times New Roman"/>
+          <w:sz w:val="24"/>
+          <w:szCs w:val="24"/>
+        </w:rPr>
+      </w:pPr>
+      <w:r>
+        <w:rPr>
+          <w:rFonts w:ascii="Times New Roman" w:hAnsi="Times New Roman" w:cs="Times New Roman"/>
+          <w:sz w:val="24"/>
+          <w:szCs w:val="24"/>
+        </w:rPr>
+        <w:t>În urma studierii problemei am observat că aplicațiile de acest fel se încadrează în două categorii: software care realizează conversia din imagine în text editabil și software care pe lângă această conversie validează identitatea utilizatorului.</w:t>
+      </w:r>
+      <w:r>
+        <w:rPr>
+          <w:rFonts w:ascii="Times New Roman" w:hAnsi="Times New Roman" w:cs="Times New Roman"/>
+          <w:sz w:val="24"/>
+          <w:szCs w:val="24"/>
+        </w:rPr>
+        <w:t xml:space="preserve"> Având în vedere faptul că aplicatia propusă de noi nu este prevăzută cu </w:t>
+      </w:r>
+      <w:r>
+        <w:rPr>
+          <w:rFonts w:ascii="Times New Roman" w:hAnsi="Times New Roman" w:cs="Times New Roman"/>
+          <w:sz w:val="24"/>
+          <w:szCs w:val="24"/>
+        </w:rPr>
+        <w:t xml:space="preserve">o </w:t>
+      </w:r>
+      <w:r>
+        <w:rPr>
+          <w:rFonts w:ascii="Times New Roman" w:hAnsi="Times New Roman" w:cs="Times New Roman"/>
+          <w:sz w:val="24"/>
+          <w:szCs w:val="24"/>
+        </w:rPr>
+        <w:t>funcție</w:t>
+      </w:r>
+      <w:r>
+        <w:rPr>
+          <w:rFonts w:ascii="Times New Roman" w:hAnsi="Times New Roman" w:cs="Times New Roman"/>
+          <w:sz w:val="24"/>
+          <w:szCs w:val="24"/>
+        </w:rPr>
+        <w:t xml:space="preserve"> de confirmare a identității după scanarea cărții de identitate, nu vom insista pe acest procedeu.</w:t>
+      </w:r>
+    </w:p>
+    <w:p>
+      <w:pPr>
+        <w:ind w:firstLine="720"/>
+        <w:jc w:val="both"/>
+        <w:rPr>
+          <w:rFonts w:ascii="Times New Roman" w:hAnsi="Times New Roman" w:cs="Times New Roman"/>
+          <w:sz w:val="24"/>
+          <w:szCs w:val="24"/>
+        </w:rPr>
+      </w:pPr>
+      <w:r>
+        <w:rPr>
+          <w:rFonts w:ascii="Times New Roman" w:hAnsi="Times New Roman" w:cs="Times New Roman"/>
+          <w:sz w:val="24"/>
+          <w:szCs w:val="24"/>
+        </w:rPr>
+        <w:t>Conversia imagine-text editabil (OCR) se poate realiza prin următoarele metode:</w:t>
+      </w:r>
+    </w:p>
+    <w:p>
+      <w:pPr>
+        <w:pStyle w:val="ListParagraph"/>
+        <w:numPr>
+          <w:ilvl w:val="0"/>
+          <w:numId w:val="3"/>
+        </w:numPr>
+        <w:jc w:val="both"/>
+        <w:rPr>
+          <w:rFonts w:ascii="Times New Roman" w:hAnsi="Times New Roman" w:cs="Times New Roman"/>
+          <w:sz w:val="24"/>
+          <w:szCs w:val="24"/>
+        </w:rPr>
+      </w:pPr>
+      <w:r>
+        <w:rPr>
+          <w:rFonts w:ascii="Times New Roman" w:hAnsi="Times New Roman" w:cs="Times New Roman"/>
+          <w:sz w:val="24"/>
+          <w:szCs w:val="24"/>
+        </w:rPr>
+        <w:t>Feature Extraction: Aceasta metodă ne spune că un caracter are anumite trăsături după care poate fi recunoscut precum înălțimea, lățimea, numărul de bucle, numărul de linii, intersecții ale liniilor etc.</w:t>
+      </w:r>
+      <w:r>
+        <w:rPr>
+          <w:rFonts w:ascii="Times New Roman" w:hAnsi="Times New Roman" w:cs="Times New Roman"/>
+          <w:sz w:val="24"/>
+          <w:szCs w:val="24"/>
+        </w:rPr>
+        <w:t xml:space="preserve"> [2]</w:t>
+      </w:r>
+    </w:p>
+    <w:p>
+      <w:pPr>
+        <w:pStyle w:val="ListParagraph"/>
+        <w:numPr>
+          <w:ilvl w:val="0"/>
+          <w:numId w:val="3"/>
+        </w:numPr>
+        <w:jc w:val="both"/>
+        <w:rPr>
+          <w:rFonts w:ascii="Times New Roman" w:hAnsi="Times New Roman" w:cs="Times New Roman"/>
+          <w:sz w:val="24"/>
+          <w:szCs w:val="24"/>
+        </w:rPr>
+      </w:pPr>
+      <w:r>
+        <w:rPr>
+          <w:rFonts w:ascii="Times New Roman" w:hAnsi="Times New Roman" w:cs="Times New Roman"/>
+          <w:sz w:val="24"/>
+          <w:szCs w:val="24"/>
+        </w:rPr>
+        <w:t>Neural Networks: Această strategie presupune eșantionarea pixelilor imaginii și apoi potrivirea ei</w:t>
+      </w:r>
+      <w:r>
+        <w:rPr>
+          <w:rFonts w:ascii="Times New Roman" w:hAnsi="Times New Roman" w:cs="Times New Roman"/>
+          <w:sz w:val="24"/>
+          <w:szCs w:val="24"/>
+        </w:rPr>
+        <w:t xml:space="preserve"> cu un  model cunoscut al unui caracter.</w:t>
+      </w:r>
+      <w:r>
+        <w:rPr>
+          <w:rFonts w:ascii="Times New Roman" w:hAnsi="Times New Roman" w:cs="Times New Roman"/>
+          <w:sz w:val="24"/>
+          <w:szCs w:val="24"/>
+        </w:rPr>
+        <w:t xml:space="preserve"> [2</w:t>
+      </w:r>
+      <w:r>
+        <w:rPr>
+          <w:rFonts w:ascii="Times New Roman" w:hAnsi="Times New Roman" w:cs="Times New Roman"/>
+          <w:sz w:val="24"/>
+          <w:szCs w:val="24"/>
+        </w:rPr>
+        <w:t>]</w:t>
+      </w:r>
+    </w:p>
+    <w:p>
+      <w:pPr>
+        <w:jc w:val="both"/>
+        <w:rPr>
+          <w:rFonts w:ascii="Times New Roman" w:hAnsi="Times New Roman" w:cs="Times New Roman"/>
+          <w:sz w:val="24"/>
+          <w:szCs w:val="24"/>
+        </w:rPr>
+      </w:pPr>
+    </w:p>
+    <w:p>
+      <w:pPr>
+        <w:jc w:val="both"/>
+        <w:rPr>
+          <w:rFonts w:ascii="Times New Roman" w:hAnsi="Times New Roman" w:cs="Times New Roman"/>
+          <w:sz w:val="24"/>
+          <w:szCs w:val="24"/>
+          <w:u w:val="single"/>
+        </w:rPr>
+      </w:pPr>
+      <w:r>
+        <w:rPr>
+          <w:rFonts w:ascii="Times New Roman" w:hAnsi="Times New Roman" w:cs="Times New Roman"/>
+          <w:sz w:val="24"/>
+          <w:szCs w:val="24"/>
+          <w:u w:val="single"/>
+        </w:rPr>
+        <w:t>Analiză comparativă</w:t>
+      </w:r>
+    </w:p>
+    <w:p>
+      <w:pPr>
+        <w:spacing w:after="0"/>
+        <w:jc w:val="both"/>
+        <w:rPr>
+          <w:rFonts w:ascii="Times New Roman" w:hAnsi="Times New Roman" w:cs="Times New Roman"/>
+          <w:sz w:val="24"/>
+          <w:szCs w:val="24"/>
+        </w:rPr>
+      </w:pPr>
+      <w:r>
+        <w:rPr>
+          <w:rFonts w:ascii="Times New Roman" w:hAnsi="Times New Roman" w:cs="Times New Roman"/>
+          <w:sz w:val="24"/>
+          <w:szCs w:val="24"/>
+        </w:rPr>
+        <w:tab/>
+        <w:t>BlinkID este software-ul care ne-a inspirat și putem spune că modul de funcționare al aplicației noastre este asemănător cu al acestuia: fotografierea actului de identitate cu camera telefonului și extragerea datelor personale.</w:t>
+      </w:r>
+      <w:r>
+        <w:rPr>
+          <w:rFonts w:ascii="Times New Roman" w:hAnsi="Times New Roman" w:cs="Times New Roman"/>
+          <w:sz w:val="24"/>
+          <w:szCs w:val="24"/>
+        </w:rPr>
+        <w:t xml:space="preserve"> Calitatea și performanța BlinkID reies din următoarele însușiri:</w:t>
+      </w:r>
+    </w:p>
+    <w:p>
+      <w:pPr>
+        <w:pStyle w:val="ListParagraph"/>
+        <w:numPr>
+          <w:ilvl w:val="0"/>
+          <w:numId w:val="4"/>
+        </w:numPr>
+        <w:spacing w:after="0"/>
+        <w:jc w:val="both"/>
+        <w:rPr>
+          <w:rFonts w:ascii="Times New Roman" w:hAnsi="Times New Roman" w:cs="Times New Roman"/>
+          <w:sz w:val="24"/>
+          <w:szCs w:val="24"/>
+        </w:rPr>
+      </w:pPr>
+      <w:r>
+        <w:rPr>
+          <w:rFonts w:ascii="Times New Roman" w:hAnsi="Times New Roman" w:cs="Times New Roman"/>
+          <w:sz w:val="24"/>
+          <w:szCs w:val="24"/>
+        </w:rPr>
+        <w:t>viteza mare de conversie a textului (0.4 s);</w:t>
+      </w:r>
+    </w:p>
+    <w:p>
+      <w:pPr>
+        <w:pStyle w:val="ListParagraph"/>
+        <w:numPr>
+          <w:ilvl w:val="0"/>
+          <w:numId w:val="4"/>
+        </w:numPr>
+        <w:spacing w:after="0"/>
+        <w:jc w:val="both"/>
+        <w:rPr>
+          <w:rFonts w:ascii="Times New Roman" w:hAnsi="Times New Roman" w:cs="Times New Roman"/>
+          <w:sz w:val="24"/>
+          <w:szCs w:val="24"/>
+        </w:rPr>
+      </w:pPr>
+      <w:r>
+        <w:rPr>
+          <w:rFonts w:ascii="Times New Roman" w:hAnsi="Times New Roman" w:cs="Times New Roman"/>
+          <w:sz w:val="24"/>
+          <w:szCs w:val="24"/>
+        </w:rPr>
+        <w:t>nu ține cont de poziția actului de identitate în imagine;</w:t>
+      </w:r>
+    </w:p>
+    <w:p>
+      <w:pPr>
+        <w:pStyle w:val="ListParagraph"/>
+        <w:numPr>
+          <w:ilvl w:val="0"/>
+          <w:numId w:val="4"/>
+        </w:numPr>
+        <w:spacing w:after="0"/>
+        <w:jc w:val="both"/>
+        <w:rPr>
+          <w:rFonts w:ascii="Times New Roman" w:hAnsi="Times New Roman" w:cs="Times New Roman"/>
+          <w:sz w:val="24"/>
+          <w:szCs w:val="24"/>
+        </w:rPr>
+      </w:pPr>
+      <w:r>
+        <w:rPr>
+          <w:rFonts w:ascii="Times New Roman" w:hAnsi="Times New Roman" w:cs="Times New Roman"/>
+          <w:sz w:val="24"/>
+          <w:szCs w:val="24"/>
+        </w:rPr>
+        <w:t>oferă suport pentru mai multe tipuri de documente de identificare (carte de identitate, pașaport, permis de conducere);</w:t>
+      </w:r>
+    </w:p>
+    <w:p>
+      <w:pPr>
+        <w:pStyle w:val="ListParagraph"/>
+        <w:numPr>
+          <w:ilvl w:val="0"/>
+          <w:numId w:val="4"/>
+        </w:numPr>
+        <w:spacing w:after="0"/>
+        <w:jc w:val="both"/>
+        <w:rPr>
+          <w:rFonts w:ascii="Times New Roman" w:hAnsi="Times New Roman" w:cs="Times New Roman"/>
+          <w:sz w:val="24"/>
+          <w:szCs w:val="24"/>
+        </w:rPr>
+      </w:pPr>
+      <w:r>
+        <w:rPr>
+          <w:rFonts w:ascii="Times New Roman" w:hAnsi="Times New Roman" w:cs="Times New Roman"/>
+          <w:sz w:val="24"/>
+          <w:szCs w:val="24"/>
+        </w:rPr>
+        <w:t>oferă suport pentru mai multe țări (formatul fizic al documentului din țara respectivă).</w:t>
+      </w:r>
+    </w:p>
+    <w:p>
+      <w:pPr>
+        <w:ind w:firstLine="720"/>
+        <w:jc w:val="both"/>
+        <w:rPr>
+          <w:rFonts w:ascii="Times New Roman" w:hAnsi="Times New Roman" w:cs="Times New Roman"/>
+          <w:sz w:val="24"/>
+          <w:szCs w:val="24"/>
+        </w:rPr>
+      </w:pPr>
+      <w:r>
+        <w:rPr>
+          <w:rFonts w:ascii="Times New Roman" w:hAnsi="Times New Roman" w:cs="Times New Roman"/>
+          <w:sz w:val="24"/>
+          <w:szCs w:val="24"/>
+        </w:rPr>
+        <w:t>Spre deosebire de BlinkID, aplicația noastră nu prezintă caracteristicile enumerate mai sus; conversia textului se face în timp real, însă nu cu asemenea rapiditate. Pe de altă parte, soluția noastră Vote&amp;Go oferă posibilitatea conversiei în format PDF.</w:t>
+      </w:r>
+    </w:p>
+    <w:p>
+      <w:pPr>
+        <w:rPr>
+          <w:rFonts w:ascii="Times New Roman" w:hAnsi="Times New Roman" w:cs="Times New Roman"/>
+          <w:b/>
+          <w:bCs/>
+          <w:sz w:val="24"/>
+          <w:szCs w:val="24"/>
+        </w:rPr>
+      </w:pPr>
+    </w:p>
+    <w:p>
+      <w:pPr>
+        <w:rPr>
+          <w:rFonts w:ascii="Times New Roman" w:hAnsi="Times New Roman" w:cs="Times New Roman"/>
+          <w:b/>
+          <w:bCs/>
+          <w:sz w:val="24"/>
+          <w:szCs w:val="24"/>
+        </w:rPr>
+      </w:pPr>
+    </w:p>
+    <w:p>
+      <w:pPr>
         <w:jc w:val="center"/>
         <w:rPr>
           <w:rFonts w:ascii="Times New Roman" w:hAnsi="Times New Roman" w:cs="Times New Roman"/>
@@ -1259,6 +1772,7 @@
           <w:sz w:val="24"/>
           <w:szCs w:val="24"/>
         </w:rPr>
+        <w:lastRenderedPageBreak/>
         <w:t xml:space="preserve">Tabelul </w:t>
       </w:r>
       <w:r>
@@ -1435,7 +1949,7 @@
                 <w:szCs w:val="24"/>
               </w:rPr>
             </w:pPr>
-            <w:hyperlink r:id="rId9" w:history="1">
+            <w:hyperlink r:id="rId10" w:history="1">
               <w:r>
                 <w:rPr>
                   <w:rStyle w:val="Hyperlink"/>
@@ -1462,7 +1976,7 @@
                 <w:szCs w:val="24"/>
               </w:rPr>
             </w:pPr>
-            <w:hyperlink r:id="rId10" w:history="1">
+            <w:hyperlink r:id="rId11" w:history="1">
               <w:r>
                 <w:rPr>
                   <w:rStyle w:val="Hyperlink"/>
@@ -2634,10 +3148,100 @@
         </w:rPr>
       </w:pPr>
     </w:p>
+    <w:p>
+      <w:pPr>
+        <w:pStyle w:val="IntenseQuote"/>
+        <w:rPr>
+          <w:rFonts w:ascii="Arial" w:hAnsi="Arial" w:cs="Arial"/>
+          <w:i w:val="0"/>
+          <w:iCs w:val="0"/>
+          <w:sz w:val="32"/>
+          <w:szCs w:val="32"/>
+        </w:rPr>
+      </w:pPr>
+      <w:r>
+        <w:br w:type="page"/>
+      </w:r>
+      <w:r>
+        <w:rPr>
+          <w:rFonts w:ascii="Arial" w:hAnsi="Arial" w:cs="Arial"/>
+          <w:i w:val="0"/>
+          <w:iCs w:val="0"/>
+          <w:sz w:val="32"/>
+          <w:szCs w:val="32"/>
+        </w:rPr>
+        <w:lastRenderedPageBreak/>
+        <w:t>Referințe</w:t>
+      </w:r>
+    </w:p>
+    <w:p>
+      <w:pPr>
+        <w:spacing w:after="0"/>
+        <w:jc w:val="both"/>
+        <w:rPr>
+          <w:rFonts w:ascii="Times New Roman" w:hAnsi="Times New Roman" w:cs="Times New Roman"/>
+          <w:sz w:val="24"/>
+          <w:szCs w:val="24"/>
+          <w:lang w:val="ro-RO"/>
+        </w:rPr>
+      </w:pPr>
+      <w:r>
+        <w:rPr>
+          <w:rFonts w:ascii="Times New Roman" w:hAnsi="Times New Roman" w:cs="Times New Roman"/>
+          <w:sz w:val="24"/>
+          <w:szCs w:val="24"/>
+          <w:lang w:val="ro-RO"/>
+        </w:rPr>
+        <w:t>[1] Cristache, I. Interviu cu Mircea Dinescu. România9. TVR1. 2020</w:t>
+      </w:r>
+    </w:p>
+    <w:p>
+      <w:pPr>
+        <w:jc w:val="both"/>
+        <w:rPr>
+          <w:rFonts w:ascii="Times New Roman" w:hAnsi="Times New Roman" w:cs="Times New Roman"/>
+          <w:sz w:val="24"/>
+          <w:szCs w:val="24"/>
+          <w:lang w:val="ro-RO"/>
+        </w:rPr>
+      </w:pPr>
+      <w:hyperlink r:id="rId12" w:history="1">
+        <w:r>
+          <w:rPr>
+            <w:rStyle w:val="Hyperlink"/>
+            <w:rFonts w:ascii="Times New Roman" w:hAnsi="Times New Roman" w:cs="Times New Roman"/>
+            <w:sz w:val="24"/>
+            <w:szCs w:val="24"/>
+            <w:lang w:val="ro-RO"/>
+          </w:rPr>
+          <w:t>https://www.youtube.com/watch?v=TlBkD4ItuWM&amp;ab_channel=Romania9</w:t>
+        </w:r>
+      </w:hyperlink>
+    </w:p>
+    <w:p>
+      <w:pPr>
+        <w:jc w:val="both"/>
+        <w:rPr>
+          <w:rFonts w:ascii="Times New Roman" w:hAnsi="Times New Roman" w:cs="Times New Roman"/>
+          <w:sz w:val="24"/>
+          <w:szCs w:val="24"/>
+          <w:lang w:val="ro-RO"/>
+        </w:rPr>
+      </w:pPr>
+      <w:r>
+        <w:rPr>
+          <w:rFonts w:ascii="Times New Roman" w:hAnsi="Times New Roman" w:cs="Times New Roman"/>
+          <w:sz w:val="24"/>
+          <w:szCs w:val="24"/>
+          <w:lang w:val="ro-RO"/>
+        </w:rPr>
+        <w:t>[2]Badawy, W. ”Automatic License Plate Recognition (ALPR): A State of the Art Review”. 2012</w:t>
+      </w:r>
+    </w:p>
     <w:sectPr>
-      <w:footerReference w:type="default" r:id="rId11"/>
-      <w:headerReference w:type="first" r:id="rId12"/>
-      <w:footerReference w:type="first" r:id="rId13"/>
+      <w:footerReference w:type="default" r:id="rId13"/>
+      <w:headerReference w:type="first" r:id="rId14"/>
+      <w:footerReference w:type="first" r:id="rId15"/>
       <w:pgSz w:w="12240" w:h="15840"/>
       <w:pgMar w:top="1440" w:right="1440" w:bottom="1440" w:left="1440" w:header="720" w:footer="720" w:gutter="0"/>
       <w:pgNumType w:start="1"/>
@@ -3267,11 +3871,243 @@
       </w:pPr>
     </w:lvl>
   </w:abstractNum>
+  <w:abstractNum w:abstractNumId="2" w15:restartNumberingAfterBreak="0">
+    <w:nsid w:val="46FC057D"/>
+    <w:multiLevelType w:val="hybridMultilevel"/>
+    <w:tmpl w:val="7F8A4A3C"/>
+    <w:lvl w:ilvl="0" w:tplc="04090003">
+      <w:start w:val="1"/>
+      <w:numFmt w:val="bullet"/>
+      <w:lvlText w:val="o"/>
+      <w:lvlJc w:val="left"/>
+      <w:pPr>
+        <w:ind w:left="720" w:hanging="360"/>
+      </w:pPr>
+      <w:rPr>
+        <w:rFonts w:ascii="Courier New" w:hAnsi="Courier New" w:cs="Courier New" w:hint="default"/>
+      </w:rPr>
+    </w:lvl>
+    <w:lvl w:ilvl="1" w:tplc="04090003" w:tentative="1">
+      <w:start w:val="1"/>
+      <w:numFmt w:val="bullet"/>
+      <w:lvlText w:val="o"/>
+      <w:lvlJc w:val="left"/>
+      <w:pPr>
+        <w:ind w:left="1440" w:hanging="360"/>
+      </w:pPr>
+      <w:rPr>
+        <w:rFonts w:ascii="Courier New" w:hAnsi="Courier New" w:cs="Courier New" w:hint="default"/>
+      </w:rPr>
+    </w:lvl>
+    <w:lvl w:ilvl="2" w:tplc="04090005" w:tentative="1">
+      <w:start w:val="1"/>
+      <w:numFmt w:val="bullet"/>
+      <w:lvlText w:val=""/>
+      <w:lvlJc w:val="left"/>
+      <w:pPr>
+        <w:ind w:left="2160" w:hanging="360"/>
+      </w:pPr>
+      <w:rPr>
+        <w:rFonts w:ascii="Wingdings" w:hAnsi="Wingdings" w:hint="default"/>
+      </w:rPr>
+    </w:lvl>
+    <w:lvl w:ilvl="3" w:tplc="04090001" w:tentative="1">
+      <w:start w:val="1"/>
+      <w:numFmt w:val="bullet"/>
+      <w:lvlText w:val=""/>
+      <w:lvlJc w:val="left"/>
+      <w:pPr>
+        <w:ind w:left="2880" w:hanging="360"/>
+      </w:pPr>
+      <w:rPr>
+        <w:rFonts w:ascii="Symbol" w:hAnsi="Symbol" w:hint="default"/>
+      </w:rPr>
+    </w:lvl>
+    <w:lvl w:ilvl="4" w:tplc="04090003" w:tentative="1">
+      <w:start w:val="1"/>
+      <w:numFmt w:val="bullet"/>
+      <w:lvlText w:val="o"/>
+      <w:lvlJc w:val="left"/>
+      <w:pPr>
+        <w:ind w:left="3600" w:hanging="360"/>
+      </w:pPr>
+      <w:rPr>
+        <w:rFonts w:ascii="Courier New" w:hAnsi="Courier New" w:cs="Courier New" w:hint="default"/>
+      </w:rPr>
+    </w:lvl>
+    <w:lvl w:ilvl="5" w:tplc="04090005" w:tentative="1">
+      <w:start w:val="1"/>
+      <w:numFmt w:val="bullet"/>
+      <w:lvlText w:val=""/>
+      <w:lvlJc w:val="left"/>
+      <w:pPr>
+        <w:ind w:left="4320" w:hanging="360"/>
+      </w:pPr>
+      <w:rPr>
+        <w:rFonts w:ascii="Wingdings" w:hAnsi="Wingdings" w:hint="default"/>
+      </w:rPr>
+    </w:lvl>
+    <w:lvl w:ilvl="6" w:tplc="04090001" w:tentative="1">
+      <w:start w:val="1"/>
+      <w:numFmt w:val="bullet"/>
+      <w:lvlText w:val=""/>
+      <w:lvlJc w:val="left"/>
+      <w:pPr>
+        <w:ind w:left="5040" w:hanging="360"/>
+      </w:pPr>
+      <w:rPr>
+        <w:rFonts w:ascii="Symbol" w:hAnsi="Symbol" w:hint="default"/>
+      </w:rPr>
+    </w:lvl>
+    <w:lvl w:ilvl="7" w:tplc="04090003" w:tentative="1">
+      <w:start w:val="1"/>
+      <w:numFmt w:val="bullet"/>
+      <w:lvlText w:val="o"/>
+      <w:lvlJc w:val="left"/>
+      <w:pPr>
+        <w:ind w:left="5760" w:hanging="360"/>
+      </w:pPr>
+      <w:rPr>
+        <w:rFonts w:ascii="Courier New" w:hAnsi="Courier New" w:cs="Courier New" w:hint="default"/>
+      </w:rPr>
+    </w:lvl>
+    <w:lvl w:ilvl="8" w:tplc="04090005" w:tentative="1">
+      <w:start w:val="1"/>
+      <w:numFmt w:val="bullet"/>
+      <w:lvlText w:val=""/>
+      <w:lvlJc w:val="left"/>
+      <w:pPr>
+        <w:ind w:left="6480" w:hanging="360"/>
+      </w:pPr>
+      <w:rPr>
+        <w:rFonts w:ascii="Wingdings" w:hAnsi="Wingdings" w:hint="default"/>
+      </w:rPr>
+    </w:lvl>
+  </w:abstractNum>
+  <w:abstractNum w:abstractNumId="3" w15:restartNumberingAfterBreak="0">
+    <w:nsid w:val="5F4A5C56"/>
+    <w:multiLevelType w:val="hybridMultilevel"/>
+    <w:tmpl w:val="28A83674"/>
+    <w:lvl w:ilvl="0" w:tplc="04090001">
+      <w:start w:val="1"/>
+      <w:numFmt w:val="bullet"/>
+      <w:lvlText w:val=""/>
+      <w:lvlJc w:val="left"/>
+      <w:pPr>
+        <w:ind w:left="840" w:hanging="360"/>
+      </w:pPr>
+      <w:rPr>
+        <w:rFonts w:ascii="Symbol" w:hAnsi="Symbol" w:hint="default"/>
+      </w:rPr>
+    </w:lvl>
+    <w:lvl w:ilvl="1" w:tplc="04090003" w:tentative="1">
+      <w:start w:val="1"/>
+      <w:numFmt w:val="bullet"/>
+      <w:lvlText w:val="o"/>
+      <w:lvlJc w:val="left"/>
+      <w:pPr>
+        <w:ind w:left="1560" w:hanging="360"/>
+      </w:pPr>
+      <w:rPr>
+        <w:rFonts w:ascii="Courier New" w:hAnsi="Courier New" w:cs="Courier New" w:hint="default"/>
+      </w:rPr>
+    </w:lvl>
+    <w:lvl w:ilvl="2" w:tplc="04090005" w:tentative="1">
+      <w:start w:val="1"/>
+      <w:numFmt w:val="bullet"/>
+      <w:lvlText w:val=""/>
+      <w:lvlJc w:val="left"/>
+      <w:pPr>
+        <w:ind w:left="2280" w:hanging="360"/>
+      </w:pPr>
+      <w:rPr>
+        <w:rFonts w:ascii="Wingdings" w:hAnsi="Wingdings" w:hint="default"/>
+      </w:rPr>
+    </w:lvl>
+    <w:lvl w:ilvl="3" w:tplc="04090001" w:tentative="1">
+      <w:start w:val="1"/>
+      <w:numFmt w:val="bullet"/>
+      <w:lvlText w:val=""/>
+      <w:lvlJc w:val="left"/>
+      <w:pPr>
+        <w:ind w:left="3000" w:hanging="360"/>
+      </w:pPr>
+      <w:rPr>
+        <w:rFonts w:ascii="Symbol" w:hAnsi="Symbol" w:hint="default"/>
+      </w:rPr>
+    </w:lvl>
+    <w:lvl w:ilvl="4" w:tplc="04090003" w:tentative="1">
+      <w:start w:val="1"/>
+      <w:numFmt w:val="bullet"/>
+      <w:lvlText w:val="o"/>
+      <w:lvlJc w:val="left"/>
+      <w:pPr>
+        <w:ind w:left="3720" w:hanging="360"/>
+      </w:pPr>
+      <w:rPr>
+        <w:rFonts w:ascii="Courier New" w:hAnsi="Courier New" w:cs="Courier New" w:hint="default"/>
+      </w:rPr>
+    </w:lvl>
+    <w:lvl w:ilvl="5" w:tplc="04090005" w:tentative="1">
+      <w:start w:val="1"/>
+      <w:numFmt w:val="bullet"/>
+      <w:lvlText w:val=""/>
+      <w:lvlJc w:val="left"/>
+      <w:pPr>
+        <w:ind w:left="4440" w:hanging="360"/>
+      </w:pPr>
+      <w:rPr>
+        <w:rFonts w:ascii="Wingdings" w:hAnsi="Wingdings" w:hint="default"/>
+      </w:rPr>
+    </w:lvl>
+    <w:lvl w:ilvl="6" w:tplc="04090001" w:tentative="1">
+      <w:start w:val="1"/>
+      <w:numFmt w:val="bullet"/>
+      <w:lvlText w:val=""/>
+      <w:lvlJc w:val="left"/>
+      <w:pPr>
+        <w:ind w:left="5160" w:hanging="360"/>
+      </w:pPr>
+      <w:rPr>
+        <w:rFonts w:ascii="Symbol" w:hAnsi="Symbol" w:hint="default"/>
+      </w:rPr>
+    </w:lvl>
+    <w:lvl w:ilvl="7" w:tplc="04090003" w:tentative="1">
+      <w:start w:val="1"/>
+      <w:numFmt w:val="bullet"/>
+      <w:lvlText w:val="o"/>
+      <w:lvlJc w:val="left"/>
+      <w:pPr>
+        <w:ind w:left="5880" w:hanging="360"/>
+      </w:pPr>
+      <w:rPr>
+        <w:rFonts w:ascii="Courier New" w:hAnsi="Courier New" w:cs="Courier New" w:hint="default"/>
+      </w:rPr>
+    </w:lvl>
+    <w:lvl w:ilvl="8" w:tplc="04090005" w:tentative="1">
+      <w:start w:val="1"/>
+      <w:numFmt w:val="bullet"/>
+      <w:lvlText w:val=""/>
+      <w:lvlJc w:val="left"/>
+      <w:pPr>
+        <w:ind w:left="6600" w:hanging="360"/>
+      </w:pPr>
+      <w:rPr>
+        <w:rFonts w:ascii="Wingdings" w:hAnsi="Wingdings" w:hint="default"/>
+      </w:rPr>
+    </w:lvl>
+  </w:abstractNum>
   <w:num w:numId="1">
     <w:abstractNumId w:val="0"/>
   </w:num>
   <w:num w:numId="2">
     <w:abstractNumId w:val="1"/>
+  </w:num>
+  <w:num w:numId="3">
+    <w:abstractNumId w:val="3"/>
+  </w:num>
+  <w:num w:numId="4">
+    <w:abstractNumId w:val="2"/>
   </w:num>
 </w:numbering>
 </file>
@@ -5036,4 +5872,45 @@
     </a:ext>
   </a:extLst>
 </a:theme>
+</file>
+
+<file path=customXml/item1.xml><?xml version="1.0" encoding="utf-8"?>
+<b:Sources xmlns:b="http://schemas.openxmlformats.org/officeDocument/2006/bibliography" xmlns="http://schemas.openxmlformats.org/officeDocument/2006/bibliography" SelectedStyle="\APASixthEditionOfficeOnline.xsl" StyleName="APA" Version="6">
+  <b:Source>
+    <b:Tag>Mir20</b:Tag>
+    <b:SourceType>Interview</b:SourceType>
+    <b:Guid>{E0D34FCB-C14C-4080-92F5-B320CAF97738}</b:Guid>
+    <b:Title>Tu votezi România</b:Title>
+    <b:Year>2020</b:Year>
+    <b:Month>12</b:Month>
+    <b:Day>6</b:Day>
+    <b:Author>
+      <b:Interviewee>
+        <b:NameList>
+          <b:Person>
+            <b:Last>Dinescu</b:Last>
+            <b:First>Mircea</b:First>
+          </b:Person>
+        </b:NameList>
+      </b:Interviewee>
+      <b:Interviewer>
+        <b:NameList>
+          <b:Person>
+            <b:Last>Cristache</b:Last>
+            <b:First>Ionuț</b:First>
+          </b:Person>
+        </b:NameList>
+      </b:Interviewer>
+    </b:Author>
+    <b:RefOrder>1</b:RefOrder>
+  </b:Source>
+</b:Sources>
+</file>
+
+<file path=customXml/itemProps1.xml><?xml version="1.0" encoding="utf-8"?>
+<ds:datastoreItem xmlns:ds="http://schemas.openxmlformats.org/officeDocument/2006/customXml" ds:itemID="{8448680B-5D44-4C57-BEBF-D9BB517C74A7}">
+  <ds:schemaRefs>
+    <ds:schemaRef ds:uri="http://schemas.openxmlformats.org/officeDocument/2006/bibliography"/>
+  </ds:schemaRefs>
+</ds:datastoreItem>
 </file>
</xml_diff>

<commit_message>
UI almost finished, image error in CameraViewModel
</commit_message>
<xml_diff>
--- a/documentatie.docx
+++ b/documentatie.docx
@@ -947,7 +947,7 @@
           <w:szCs w:val="24"/>
           <w:lang w:val="ro-RO"/>
         </w:rPr>
-        <w:t>, astfel cauzând electoratul să înghețe în casă.</w:t>
+        <w:t>, astfel cauzând electoratul să înghețe în casă</w:t>
       </w:r>
       <w:r>
         <w:rPr>
@@ -965,6 +965,14 @@
           <w:szCs w:val="24"/>
         </w:rPr>
         <w:t>[1]</w:t>
+      </w:r>
+      <w:r>
+        <w:rPr>
+          <w:rFonts w:ascii="Times New Roman" w:hAnsi="Times New Roman" w:cs="Times New Roman"/>
+          <w:sz w:val="24"/>
+          <w:szCs w:val="24"/>
+        </w:rPr>
+        <w:t>.</w:t>
       </w:r>
       <w:r>
         <w:rPr>

</xml_diff>